<commit_message>
Add task4 to report
</commit_message>
<xml_diff>
--- a/Mongo report.docx
+++ b/Mongo report.docx
@@ -105,6 +105,7 @@
       <w:r>
         <w:rPr>
           <w:b/>
+          <w:noProof/>
         </w:rPr>
         <w:drawing>
           <wp:inline distT="0" distB="0" distL="0" distR="0" wp14:anchorId="5BF5864C" wp14:editId="752DE839">
@@ -258,6 +259,7 @@
       </w:pPr>
       <w:r>
         <w:rPr>
+          <w:noProof/>
           <w:sz w:val="22"/>
           <w:szCs w:val="22"/>
         </w:rPr>
@@ -431,8 +433,6 @@
         </w:rPr>
         <w:t>("5c12713a9afd28ad5cf5be8e") }</w:t>
       </w:r>
-      <w:bookmarkStart w:id="0" w:name="_GoBack"/>
-      <w:bookmarkEnd w:id="0"/>
     </w:p>
     <w:p>
       <w:pPr>
@@ -452,14 +452,7 @@
           <w:sz w:val="22"/>
           <w:szCs w:val="22"/>
         </w:rPr>
-        <w:t>3.</w:t>
-      </w:r>
-      <w:r>
-        <w:rPr>
-          <w:sz w:val="22"/>
-          <w:szCs w:val="22"/>
-        </w:rPr>
-        <w:t xml:space="preserve">Add a grade </w:t>
+        <w:t xml:space="preserve">3.Add a grade </w:t>
       </w:r>
       <w:proofErr w:type="gramStart"/>
       <w:r>
@@ -522,6 +515,7 @@
       </w:r>
       <w:r>
         <w:rPr>
+          <w:noProof/>
           <w:sz w:val="22"/>
           <w:szCs w:val="22"/>
         </w:rPr>
@@ -744,6 +738,7 @@
       </w:pPr>
       <w:r>
         <w:rPr>
+          <w:noProof/>
           <w:sz w:val="22"/>
           <w:szCs w:val="22"/>
         </w:rPr>
@@ -964,6 +959,9 @@
     </w:p>
     <w:p>
       <w:r>
+        <w:rPr>
+          <w:noProof/>
+        </w:rPr>
         <w:drawing>
           <wp:inline distT="0" distB="0" distL="0" distR="0" wp14:anchorId="42129069" wp14:editId="4B3F3519">
             <wp:extent cx="6152515" cy="376555"/>
@@ -1125,6 +1123,2148 @@
       <w:r>
         <w:t>("5c12713b9afd28ad5cf5f507"), "borough" : "Manhattan" }</w:t>
       </w:r>
+    </w:p>
+    <w:p>
+      <w:pPr>
+        <w:spacing w:after="0"/>
+      </w:pPr>
+    </w:p>
+    <w:p>
+      <w:pPr>
+        <w:spacing w:after="0"/>
+      </w:pPr>
+    </w:p>
+    <w:p>
+      <w:pPr>
+        <w:pStyle w:val="Default"/>
+        <w:jc w:val="center"/>
+        <w:rPr>
+          <w:b/>
+        </w:rPr>
+      </w:pPr>
+      <w:r>
+        <w:rPr>
+          <w:b/>
+        </w:rPr>
+        <w:lastRenderedPageBreak/>
+        <w:t>Task4 Indexes.</w:t>
+      </w:r>
+      <w:r>
+        <w:rPr>
+          <w:b/>
+        </w:rPr>
+        <w:br/>
+      </w:r>
+    </w:p>
+    <w:p>
+      <w:pPr>
+        <w:autoSpaceDE w:val="0"/>
+        <w:autoSpaceDN w:val="0"/>
+        <w:adjustRightInd w:val="0"/>
+        <w:spacing w:after="0" w:line="240" w:lineRule="auto"/>
+        <w:rPr>
+          <w:rFonts w:ascii="Calibri" w:hAnsi="Calibri" w:cs="Calibri"/>
+          <w:color w:val="000000"/>
+        </w:rPr>
+      </w:pPr>
+      <w:r>
+        <w:rPr>
+          <w:rFonts w:ascii="Calibri" w:hAnsi="Calibri" w:cs="Calibri"/>
+          <w:color w:val="000000"/>
+        </w:rPr>
+        <w:t xml:space="preserve">1. Create an index which will be used by this query and provide proof (from </w:t>
+      </w:r>
+      <w:proofErr w:type="gramStart"/>
+      <w:r>
+        <w:rPr>
+          <w:rFonts w:ascii="Consolas" w:hAnsi="Consolas" w:cs="Consolas"/>
+          <w:color w:val="000000"/>
+        </w:rPr>
+        <w:t>explain(</w:t>
+      </w:r>
+      <w:proofErr w:type="gramEnd"/>
+      <w:r>
+        <w:rPr>
+          <w:rFonts w:ascii="Consolas" w:hAnsi="Consolas" w:cs="Consolas"/>
+          <w:color w:val="000000"/>
+        </w:rPr>
+        <w:t xml:space="preserve">) </w:t>
+      </w:r>
+      <w:r>
+        <w:rPr>
+          <w:rFonts w:ascii="Calibri" w:hAnsi="Calibri" w:cs="Calibri"/>
+          <w:color w:val="000000"/>
+        </w:rPr>
+        <w:t xml:space="preserve">or Compass UI) that the index is indeed used by the winning plan: </w:t>
+      </w:r>
+    </w:p>
+    <w:p>
+      <w:pPr>
+        <w:spacing w:after="0"/>
+        <w:jc w:val="center"/>
+        <w:rPr>
+          <w:rFonts w:ascii="Consolas" w:hAnsi="Consolas" w:cs="Consolas"/>
+          <w:b/>
+          <w:color w:val="000000"/>
+        </w:rPr>
+      </w:pPr>
+      <w:proofErr w:type="spellStart"/>
+      <w:proofErr w:type="gramStart"/>
+      <w:r>
+        <w:rPr>
+          <w:rFonts w:ascii="Consolas" w:hAnsi="Consolas" w:cs="Consolas"/>
+          <w:b/>
+          <w:color w:val="000000"/>
+        </w:rPr>
+        <w:t>db.restaurants</w:t>
+      </w:r>
+      <w:proofErr w:type="gramEnd"/>
+      <w:r>
+        <w:rPr>
+          <w:rFonts w:ascii="Consolas" w:hAnsi="Consolas" w:cs="Consolas"/>
+          <w:b/>
+          <w:color w:val="000000"/>
+        </w:rPr>
+        <w:t>.find</w:t>
+      </w:r>
+      <w:proofErr w:type="spellEnd"/>
+      <w:r>
+        <w:rPr>
+          <w:rFonts w:ascii="Consolas" w:hAnsi="Consolas" w:cs="Consolas"/>
+          <w:b/>
+          <w:color w:val="000000"/>
+        </w:rPr>
+        <w:t>({ name: "Glorious Food" })</w:t>
+      </w:r>
+      <w:r>
+        <w:rPr>
+          <w:rFonts w:ascii="Consolas" w:hAnsi="Consolas" w:cs="Consolas"/>
+          <w:b/>
+          <w:color w:val="000000"/>
+        </w:rPr>
+        <w:br/>
+      </w:r>
+    </w:p>
+    <w:p>
+      <w:pPr>
+        <w:spacing w:after="0"/>
+        <w:rPr>
+          <w:b/>
+        </w:rPr>
+      </w:pPr>
+      <w:r>
+        <w:rPr>
+          <w:b/>
+        </w:rPr>
+        <w:t>Without indexing:</w:t>
+      </w:r>
+      <w:r>
+        <w:br/>
+      </w:r>
+      <w:r>
+        <w:drawing>
+          <wp:inline distT="0" distB="0" distL="0" distR="0" wp14:anchorId="14970B7B" wp14:editId="01A01FE4">
+            <wp:extent cx="6020640" cy="6601746"/>
+            <wp:effectExtent l="0" t="0" r="0" b="8890"/>
+            <wp:docPr id="2" name="Picture 2"/>
+            <wp:cNvGraphicFramePr>
+              <a:graphicFrameLocks xmlns:a="http://schemas.openxmlformats.org/drawingml/2006/main" noChangeAspect="1"/>
+            </wp:cNvGraphicFramePr>
+            <a:graphic xmlns:a="http://schemas.openxmlformats.org/drawingml/2006/main">
+              <a:graphicData uri="http://schemas.openxmlformats.org/drawingml/2006/picture">
+                <pic:pic xmlns:pic="http://schemas.openxmlformats.org/drawingml/2006/picture">
+                  <pic:nvPicPr>
+                    <pic:cNvPr id="1" name=""/>
+                    <pic:cNvPicPr/>
+                  </pic:nvPicPr>
+                  <pic:blipFill>
+                    <a:blip r:embed="rId10"/>
+                    <a:stretch>
+                      <a:fillRect/>
+                    </a:stretch>
+                  </pic:blipFill>
+                  <pic:spPr>
+                    <a:xfrm>
+                      <a:off x="0" y="0"/>
+                      <a:ext cx="6020640" cy="6601746"/>
+                    </a:xfrm>
+                    <a:prstGeom prst="rect">
+                      <a:avLst/>
+                    </a:prstGeom>
+                  </pic:spPr>
+                </pic:pic>
+              </a:graphicData>
+            </a:graphic>
+          </wp:inline>
+        </w:drawing>
+      </w:r>
+    </w:p>
+    <w:p>
+      <w:pPr>
+        <w:spacing w:after="0"/>
+      </w:pPr>
+    </w:p>
+    <w:p>
+      <w:pPr>
+        <w:spacing w:after="0"/>
+      </w:pPr>
+    </w:p>
+    <w:p>
+      <w:pPr>
+        <w:spacing w:after="0"/>
+      </w:pPr>
+    </w:p>
+    <w:p>
+      <w:pPr>
+        <w:spacing w:after="0"/>
+        <w:rPr>
+          <w:b/>
+        </w:rPr>
+      </w:pPr>
+      <w:r>
+        <w:rPr>
+          <w:b/>
+        </w:rPr>
+        <w:lastRenderedPageBreak/>
+        <w:t>With indexing:</w:t>
+      </w:r>
+      <w:r>
+        <w:rPr>
+          <w:b/>
+        </w:rPr>
+        <w:br/>
+      </w:r>
+    </w:p>
+    <w:p>
+      <w:pPr>
+        <w:spacing w:after="0"/>
+      </w:pPr>
+      <w:r>
+        <w:drawing>
+          <wp:inline distT="0" distB="0" distL="0" distR="0" wp14:anchorId="6617F91A" wp14:editId="7C9E6E4B">
+            <wp:extent cx="6152515" cy="6683375"/>
+            <wp:effectExtent l="0" t="0" r="635" b="3175"/>
+            <wp:docPr id="3" name="Picture 3"/>
+            <wp:cNvGraphicFramePr>
+              <a:graphicFrameLocks xmlns:a="http://schemas.openxmlformats.org/drawingml/2006/main" noChangeAspect="1"/>
+            </wp:cNvGraphicFramePr>
+            <a:graphic xmlns:a="http://schemas.openxmlformats.org/drawingml/2006/main">
+              <a:graphicData uri="http://schemas.openxmlformats.org/drawingml/2006/picture">
+                <pic:pic xmlns:pic="http://schemas.openxmlformats.org/drawingml/2006/picture">
+                  <pic:nvPicPr>
+                    <pic:cNvPr id="1" name=""/>
+                    <pic:cNvPicPr/>
+                  </pic:nvPicPr>
+                  <pic:blipFill>
+                    <a:blip r:embed="rId11"/>
+                    <a:stretch>
+                      <a:fillRect/>
+                    </a:stretch>
+                  </pic:blipFill>
+                  <pic:spPr>
+                    <a:xfrm>
+                      <a:off x="0" y="0"/>
+                      <a:ext cx="6152515" cy="6683375"/>
+                    </a:xfrm>
+                    <a:prstGeom prst="rect">
+                      <a:avLst/>
+                    </a:prstGeom>
+                  </pic:spPr>
+                </pic:pic>
+              </a:graphicData>
+            </a:graphic>
+          </wp:inline>
+        </w:drawing>
+      </w:r>
+    </w:p>
+    <w:p>
+      <w:pPr>
+        <w:spacing w:after="0"/>
+      </w:pPr>
+    </w:p>
+    <w:p>
+      <w:pPr>
+        <w:spacing w:after="0"/>
+      </w:pPr>
+    </w:p>
+    <w:p>
+      <w:pPr>
+        <w:spacing w:after="0"/>
+      </w:pPr>
+    </w:p>
+    <w:p>
+      <w:pPr>
+        <w:spacing w:after="0"/>
+      </w:pPr>
+    </w:p>
+    <w:p>
+      <w:pPr>
+        <w:spacing w:after="0"/>
+      </w:pPr>
+    </w:p>
+    <w:p>
+      <w:pPr>
+        <w:spacing w:after="0"/>
+      </w:pPr>
+    </w:p>
+    <w:p>
+      <w:pPr>
+        <w:spacing w:after="0"/>
+      </w:pPr>
+    </w:p>
+    <w:p>
+      <w:pPr>
+        <w:spacing w:after="0"/>
+      </w:pPr>
+    </w:p>
+    <w:p>
+      <w:pPr>
+        <w:spacing w:after="0"/>
+      </w:pPr>
+    </w:p>
+    <w:p>
+      <w:pPr>
+        <w:pStyle w:val="Default"/>
+      </w:pPr>
+      <w:r>
+        <w:t xml:space="preserve">2. </w:t>
+      </w:r>
+      <w:r>
+        <w:t>Drop index from task 4.1</w:t>
+      </w:r>
+    </w:p>
+    <w:p>
+      <w:pPr>
+        <w:pStyle w:val="Default"/>
+      </w:pPr>
+    </w:p>
+    <w:p>
+      <w:pPr>
+        <w:spacing w:after="0"/>
+      </w:pPr>
+      <w:r>
+        <w:drawing>
+          <wp:inline distT="0" distB="0" distL="0" distR="0" wp14:anchorId="13A1DE48" wp14:editId="43D92595">
+            <wp:extent cx="5191850" cy="5287113"/>
+            <wp:effectExtent l="0" t="0" r="8890" b="8890"/>
+            <wp:docPr id="4" name="Picture 4"/>
+            <wp:cNvGraphicFramePr>
+              <a:graphicFrameLocks xmlns:a="http://schemas.openxmlformats.org/drawingml/2006/main" noChangeAspect="1"/>
+            </wp:cNvGraphicFramePr>
+            <a:graphic xmlns:a="http://schemas.openxmlformats.org/drawingml/2006/main">
+              <a:graphicData uri="http://schemas.openxmlformats.org/drawingml/2006/picture">
+                <pic:pic xmlns:pic="http://schemas.openxmlformats.org/drawingml/2006/picture">
+                  <pic:nvPicPr>
+                    <pic:cNvPr id="1" name=""/>
+                    <pic:cNvPicPr/>
+                  </pic:nvPicPr>
+                  <pic:blipFill>
+                    <a:blip r:embed="rId12"/>
+                    <a:stretch>
+                      <a:fillRect/>
+                    </a:stretch>
+                  </pic:blipFill>
+                  <pic:spPr>
+                    <a:xfrm>
+                      <a:off x="0" y="0"/>
+                      <a:ext cx="5191850" cy="5287113"/>
+                    </a:xfrm>
+                    <a:prstGeom prst="rect">
+                      <a:avLst/>
+                    </a:prstGeom>
+                  </pic:spPr>
+                </pic:pic>
+              </a:graphicData>
+            </a:graphic>
+          </wp:inline>
+        </w:drawing>
+      </w:r>
+    </w:p>
+    <w:p>
+      <w:pPr>
+        <w:spacing w:after="0"/>
+      </w:pPr>
+    </w:p>
+    <w:p>
+      <w:pPr>
+        <w:spacing w:after="0"/>
+      </w:pPr>
+    </w:p>
+    <w:p>
+      <w:pPr>
+        <w:spacing w:after="0"/>
+      </w:pPr>
+    </w:p>
+    <w:p>
+      <w:pPr>
+        <w:spacing w:after="0"/>
+      </w:pPr>
+    </w:p>
+    <w:p>
+      <w:pPr>
+        <w:spacing w:after="0"/>
+      </w:pPr>
+    </w:p>
+    <w:p>
+      <w:pPr>
+        <w:spacing w:after="0"/>
+      </w:pPr>
+    </w:p>
+    <w:p>
+      <w:pPr>
+        <w:spacing w:after="0"/>
+      </w:pPr>
+    </w:p>
+    <w:p>
+      <w:pPr>
+        <w:spacing w:after="0"/>
+      </w:pPr>
+    </w:p>
+    <w:p>
+      <w:pPr>
+        <w:spacing w:after="0"/>
+      </w:pPr>
+    </w:p>
+    <w:p>
+      <w:pPr>
+        <w:spacing w:after="0"/>
+      </w:pPr>
+    </w:p>
+    <w:p>
+      <w:pPr>
+        <w:spacing w:after="0"/>
+      </w:pPr>
+    </w:p>
+    <w:p>
+      <w:pPr>
+        <w:spacing w:after="0"/>
+      </w:pPr>
+    </w:p>
+    <w:p>
+      <w:pPr>
+        <w:spacing w:after="0"/>
+      </w:pPr>
+    </w:p>
+    <w:p>
+      <w:pPr>
+        <w:spacing w:after="0"/>
+      </w:pPr>
+    </w:p>
+    <w:p>
+      <w:pPr>
+        <w:spacing w:after="0"/>
+      </w:pPr>
+    </w:p>
+    <w:p>
+      <w:pPr>
+        <w:spacing w:after="0"/>
+      </w:pPr>
+    </w:p>
+    <w:p>
+      <w:pPr>
+        <w:pStyle w:val="Default"/>
+      </w:pPr>
+      <w:r>
+        <w:t xml:space="preserve">3. </w:t>
+      </w:r>
+      <w:r>
+        <w:t xml:space="preserve">Create an index to make this query </w:t>
+      </w:r>
+      <w:r>
+        <w:rPr>
+          <w:b/>
+          <w:bCs/>
+        </w:rPr>
+        <w:t xml:space="preserve">covered </w:t>
+      </w:r>
+      <w:r>
+        <w:t xml:space="preserve">and provide proof (from </w:t>
+      </w:r>
+      <w:proofErr w:type="gramStart"/>
+      <w:r>
+        <w:rPr>
+          <w:rFonts w:ascii="Consolas" w:hAnsi="Consolas" w:cs="Consolas"/>
+        </w:rPr>
+        <w:t>explain(</w:t>
+      </w:r>
+      <w:proofErr w:type="gramEnd"/>
+      <w:r>
+        <w:rPr>
+          <w:rFonts w:ascii="Consolas" w:hAnsi="Consolas" w:cs="Consolas"/>
+        </w:rPr>
+        <w:t xml:space="preserve">) </w:t>
+      </w:r>
+      <w:r>
+        <w:t xml:space="preserve">or Compass UI) that it is indeed covered: </w:t>
+      </w:r>
+    </w:p>
+    <w:p>
+      <w:pPr>
+        <w:spacing w:after="0"/>
+        <w:rPr>
+          <w:rFonts w:ascii="Consolas" w:hAnsi="Consolas" w:cs="Consolas"/>
+          <w:b/>
+          <w:color w:val="000000"/>
+        </w:rPr>
+      </w:pPr>
+      <w:proofErr w:type="spellStart"/>
+      <w:proofErr w:type="gramStart"/>
+      <w:r>
+        <w:rPr>
+          <w:rFonts w:ascii="Consolas" w:hAnsi="Consolas" w:cs="Consolas"/>
+          <w:b/>
+          <w:color w:val="000000"/>
+        </w:rPr>
+        <w:t>db.restaurants</w:t>
+      </w:r>
+      <w:proofErr w:type="gramEnd"/>
+      <w:r>
+        <w:rPr>
+          <w:rFonts w:ascii="Consolas" w:hAnsi="Consolas" w:cs="Consolas"/>
+          <w:b/>
+          <w:color w:val="000000"/>
+        </w:rPr>
+        <w:t>.find</w:t>
+      </w:r>
+      <w:proofErr w:type="spellEnd"/>
+      <w:r>
+        <w:rPr>
+          <w:rFonts w:ascii="Consolas" w:hAnsi="Consolas" w:cs="Consolas"/>
+          <w:b/>
+          <w:color w:val="000000"/>
+        </w:rPr>
+        <w:t xml:space="preserve">({ </w:t>
+      </w:r>
+      <w:proofErr w:type="spellStart"/>
+      <w:r>
+        <w:rPr>
+          <w:rFonts w:ascii="Consolas" w:hAnsi="Consolas" w:cs="Consolas"/>
+          <w:b/>
+          <w:color w:val="000000"/>
+        </w:rPr>
+        <w:t>restaurant_id</w:t>
+      </w:r>
+      <w:proofErr w:type="spellEnd"/>
+      <w:r>
+        <w:rPr>
+          <w:rFonts w:ascii="Consolas" w:hAnsi="Consolas" w:cs="Consolas"/>
+          <w:b/>
+          <w:color w:val="000000"/>
+        </w:rPr>
+        <w:t>: "41098650" }, { _id: 0, borough: 1 })</w:t>
+      </w:r>
+    </w:p>
+    <w:p>
+      <w:pPr>
+        <w:spacing w:after="0"/>
+        <w:rPr>
+          <w:b/>
+        </w:rPr>
+      </w:pPr>
+    </w:p>
+    <w:p>
+      <w:pPr>
+        <w:spacing w:after="0"/>
+        <w:rPr>
+          <w:b/>
+        </w:rPr>
+      </w:pPr>
+      <w:r>
+        <w:rPr>
+          <w:b/>
+        </w:rPr>
+        <w:t>Without indexing:</w:t>
+      </w:r>
+    </w:p>
+    <w:p>
+      <w:pPr>
+        <w:spacing w:after="0"/>
+        <w:rPr>
+          <w:b/>
+        </w:rPr>
+      </w:pPr>
+    </w:p>
+    <w:p>
+      <w:pPr>
+        <w:spacing w:after="0"/>
+        <w:rPr>
+          <w:b/>
+        </w:rPr>
+      </w:pPr>
+      <w:r>
+        <w:rPr>
+          <w:b/>
+        </w:rPr>
+        <w:t xml:space="preserve">Query: </w:t>
+      </w:r>
+      <w:r>
+        <w:rPr>
+          <w:b/>
+        </w:rPr>
+        <w:br/>
+      </w:r>
+      <w:r>
+        <w:rPr>
+          <w:b/>
+        </w:rPr>
+        <w:t>&gt;</w:t>
+      </w:r>
+      <w:proofErr w:type="spellStart"/>
+      <w:proofErr w:type="gramStart"/>
+      <w:r>
+        <w:rPr>
+          <w:b/>
+        </w:rPr>
+        <w:t>db.restaurants</w:t>
+      </w:r>
+      <w:proofErr w:type="gramEnd"/>
+      <w:r>
+        <w:rPr>
+          <w:b/>
+        </w:rPr>
+        <w:t>.find</w:t>
+      </w:r>
+      <w:proofErr w:type="spellEnd"/>
+      <w:r>
+        <w:rPr>
+          <w:b/>
+        </w:rPr>
+        <w:t xml:space="preserve">({ </w:t>
+      </w:r>
+      <w:proofErr w:type="spellStart"/>
+      <w:r>
+        <w:rPr>
+          <w:b/>
+        </w:rPr>
+        <w:t>restaurant_id</w:t>
+      </w:r>
+      <w:proofErr w:type="spellEnd"/>
+      <w:r>
+        <w:rPr>
+          <w:b/>
+        </w:rPr>
+        <w:t>: "41098650" }, { _id: 0, borough:1}).explain()</w:t>
+      </w:r>
+    </w:p>
+    <w:p>
+      <w:pPr>
+        <w:spacing w:after="0"/>
+        <w:rPr>
+          <w:b/>
+        </w:rPr>
+      </w:pPr>
+      <w:r>
+        <w:rPr>
+          <w:b/>
+        </w:rPr>
+        <w:drawing>
+          <wp:inline distT="0" distB="0" distL="0" distR="0" wp14:anchorId="59A11267" wp14:editId="3C37B4D0">
+            <wp:extent cx="6152515" cy="5610225"/>
+            <wp:effectExtent l="0" t="0" r="635" b="9525"/>
+            <wp:docPr id="5" name="Picture 5"/>
+            <wp:cNvGraphicFramePr>
+              <a:graphicFrameLocks xmlns:a="http://schemas.openxmlformats.org/drawingml/2006/main" noChangeAspect="1"/>
+            </wp:cNvGraphicFramePr>
+            <a:graphic xmlns:a="http://schemas.openxmlformats.org/drawingml/2006/main">
+              <a:graphicData uri="http://schemas.openxmlformats.org/drawingml/2006/picture">
+                <pic:pic xmlns:pic="http://schemas.openxmlformats.org/drawingml/2006/picture">
+                  <pic:nvPicPr>
+                    <pic:cNvPr id="1" name=""/>
+                    <pic:cNvPicPr/>
+                  </pic:nvPicPr>
+                  <pic:blipFill>
+                    <a:blip r:embed="rId13"/>
+                    <a:stretch>
+                      <a:fillRect/>
+                    </a:stretch>
+                  </pic:blipFill>
+                  <pic:spPr>
+                    <a:xfrm>
+                      <a:off x="0" y="0"/>
+                      <a:ext cx="6152515" cy="5610225"/>
+                    </a:xfrm>
+                    <a:prstGeom prst="rect">
+                      <a:avLst/>
+                    </a:prstGeom>
+                  </pic:spPr>
+                </pic:pic>
+              </a:graphicData>
+            </a:graphic>
+          </wp:inline>
+        </w:drawing>
+      </w:r>
+    </w:p>
+    <w:p>
+      <w:pPr>
+        <w:spacing w:after="0"/>
+        <w:rPr>
+          <w:b/>
+        </w:rPr>
+      </w:pPr>
+    </w:p>
+    <w:p>
+      <w:pPr>
+        <w:spacing w:after="0"/>
+        <w:rPr>
+          <w:b/>
+        </w:rPr>
+      </w:pPr>
+    </w:p>
+    <w:p>
+      <w:pPr>
+        <w:spacing w:after="0"/>
+        <w:rPr>
+          <w:b/>
+        </w:rPr>
+      </w:pPr>
+    </w:p>
+    <w:p>
+      <w:pPr>
+        <w:spacing w:after="0"/>
+        <w:rPr>
+          <w:b/>
+        </w:rPr>
+      </w:pPr>
+    </w:p>
+    <w:p>
+      <w:pPr>
+        <w:spacing w:after="0"/>
+        <w:rPr>
+          <w:b/>
+        </w:rPr>
+      </w:pPr>
+    </w:p>
+    <w:p>
+      <w:pPr>
+        <w:spacing w:after="0"/>
+        <w:rPr>
+          <w:b/>
+        </w:rPr>
+      </w:pPr>
+    </w:p>
+    <w:p>
+      <w:pPr>
+        <w:spacing w:after="0"/>
+        <w:rPr>
+          <w:b/>
+        </w:rPr>
+      </w:pPr>
+    </w:p>
+    <w:p>
+      <w:pPr>
+        <w:spacing w:after="0"/>
+        <w:rPr>
+          <w:b/>
+        </w:rPr>
+      </w:pPr>
+    </w:p>
+    <w:p>
+      <w:pPr>
+        <w:spacing w:after="0"/>
+        <w:rPr>
+          <w:b/>
+        </w:rPr>
+      </w:pPr>
+    </w:p>
+    <w:p>
+      <w:pPr>
+        <w:spacing w:after="0"/>
+        <w:rPr>
+          <w:b/>
+        </w:rPr>
+      </w:pPr>
+    </w:p>
+    <w:p>
+      <w:pPr>
+        <w:spacing w:after="0"/>
+        <w:rPr>
+          <w:b/>
+        </w:rPr>
+      </w:pPr>
+      <w:r>
+        <w:rPr>
+          <w:b/>
+        </w:rPr>
+        <w:t>With indexing:</w:t>
+      </w:r>
+    </w:p>
+    <w:p>
+      <w:pPr>
+        <w:spacing w:after="0"/>
+        <w:rPr>
+          <w:b/>
+        </w:rPr>
+      </w:pPr>
+      <w:r>
+        <w:rPr>
+          <w:b/>
+        </w:rPr>
+        <w:t>Creating index:</w:t>
+      </w:r>
+      <w:r>
+        <w:rPr>
+          <w:b/>
+        </w:rPr>
+        <w:br/>
+      </w:r>
+      <w:r>
+        <w:rPr>
+          <w:b/>
+        </w:rPr>
+        <w:t>&gt;</w:t>
+      </w:r>
+      <w:proofErr w:type="spellStart"/>
+      <w:proofErr w:type="gramStart"/>
+      <w:r>
+        <w:rPr>
+          <w:b/>
+        </w:rPr>
+        <w:t>db.restaurants</w:t>
+      </w:r>
+      <w:proofErr w:type="gramEnd"/>
+      <w:r>
+        <w:rPr>
+          <w:b/>
+        </w:rPr>
+        <w:t>.createIndex</w:t>
+      </w:r>
+      <w:proofErr w:type="spellEnd"/>
+      <w:r>
+        <w:rPr>
+          <w:b/>
+        </w:rPr>
+        <w:t>({restaurant_id:1, borough:1})</w:t>
+      </w:r>
+    </w:p>
+    <w:p>
+      <w:pPr>
+        <w:spacing w:after="0"/>
+        <w:rPr>
+          <w:b/>
+        </w:rPr>
+      </w:pPr>
+      <w:r>
+        <w:rPr>
+          <w:b/>
+        </w:rPr>
+        <w:t>Query:</w:t>
+      </w:r>
+      <w:r>
+        <w:rPr>
+          <w:b/>
+        </w:rPr>
+        <w:br/>
+      </w:r>
+      <w:r>
+        <w:rPr>
+          <w:b/>
+        </w:rPr>
+        <w:t>&gt;</w:t>
+      </w:r>
+      <w:proofErr w:type="spellStart"/>
+      <w:proofErr w:type="gramStart"/>
+      <w:r>
+        <w:rPr>
+          <w:b/>
+        </w:rPr>
+        <w:t>db.restaurants</w:t>
+      </w:r>
+      <w:proofErr w:type="gramEnd"/>
+      <w:r>
+        <w:rPr>
+          <w:b/>
+        </w:rPr>
+        <w:t>.find</w:t>
+      </w:r>
+      <w:proofErr w:type="spellEnd"/>
+      <w:r>
+        <w:rPr>
+          <w:b/>
+        </w:rPr>
+        <w:t xml:space="preserve">({ </w:t>
+      </w:r>
+      <w:proofErr w:type="spellStart"/>
+      <w:r>
+        <w:rPr>
+          <w:b/>
+        </w:rPr>
+        <w:t>restaurant_id</w:t>
+      </w:r>
+      <w:proofErr w:type="spellEnd"/>
+      <w:r>
+        <w:rPr>
+          <w:b/>
+        </w:rPr>
+        <w:t>: "41098650" }, { _id: 0, borough:1}).explain()</w:t>
+      </w:r>
+    </w:p>
+    <w:p>
+      <w:pPr>
+        <w:spacing w:after="0"/>
+        <w:rPr>
+          <w:b/>
+        </w:rPr>
+      </w:pPr>
+    </w:p>
+    <w:p>
+      <w:pPr>
+        <w:spacing w:after="0"/>
+        <w:rPr>
+          <w:b/>
+        </w:rPr>
+      </w:pPr>
+      <w:r>
+        <w:rPr>
+          <w:b/>
+        </w:rPr>
+        <w:drawing>
+          <wp:inline distT="0" distB="0" distL="0" distR="0" wp14:anchorId="269741E7" wp14:editId="243C5A53">
+            <wp:extent cx="6152515" cy="6959600"/>
+            <wp:effectExtent l="0" t="0" r="635" b="0"/>
+            <wp:docPr id="11" name="Picture 11"/>
+            <wp:cNvGraphicFramePr>
+              <a:graphicFrameLocks xmlns:a="http://schemas.openxmlformats.org/drawingml/2006/main" noChangeAspect="1"/>
+            </wp:cNvGraphicFramePr>
+            <a:graphic xmlns:a="http://schemas.openxmlformats.org/drawingml/2006/main">
+              <a:graphicData uri="http://schemas.openxmlformats.org/drawingml/2006/picture">
+                <pic:pic xmlns:pic="http://schemas.openxmlformats.org/drawingml/2006/picture">
+                  <pic:nvPicPr>
+                    <pic:cNvPr id="1" name=""/>
+                    <pic:cNvPicPr/>
+                  </pic:nvPicPr>
+                  <pic:blipFill>
+                    <a:blip r:embed="rId14"/>
+                    <a:stretch>
+                      <a:fillRect/>
+                    </a:stretch>
+                  </pic:blipFill>
+                  <pic:spPr>
+                    <a:xfrm>
+                      <a:off x="0" y="0"/>
+                      <a:ext cx="6152515" cy="6959600"/>
+                    </a:xfrm>
+                    <a:prstGeom prst="rect">
+                      <a:avLst/>
+                    </a:prstGeom>
+                  </pic:spPr>
+                </pic:pic>
+              </a:graphicData>
+            </a:graphic>
+          </wp:inline>
+        </w:drawing>
+      </w:r>
+    </w:p>
+    <w:p>
+      <w:pPr>
+        <w:spacing w:after="0"/>
+        <w:rPr>
+          <w:b/>
+        </w:rPr>
+      </w:pPr>
+    </w:p>
+    <w:p>
+      <w:pPr>
+        <w:pStyle w:val="Default"/>
+      </w:pPr>
+      <w:r>
+        <w:rPr>
+          <w:b/>
+        </w:rPr>
+        <w:t xml:space="preserve">4. </w:t>
+      </w:r>
+      <w:r>
+        <w:t xml:space="preserve">Create a </w:t>
+      </w:r>
+      <w:r>
+        <w:rPr>
+          <w:b/>
+          <w:bCs/>
+        </w:rPr>
+        <w:t xml:space="preserve">partial </w:t>
+      </w:r>
+      <w:r>
+        <w:t xml:space="preserve">index on </w:t>
+      </w:r>
+      <w:r>
+        <w:rPr>
+          <w:rFonts w:ascii="Consolas" w:hAnsi="Consolas" w:cs="Consolas"/>
+        </w:rPr>
+        <w:t xml:space="preserve">cuisine </w:t>
+      </w:r>
+      <w:r>
+        <w:t xml:space="preserve">field which will be used only when filtering on borough equal to “Staten Island”: </w:t>
+      </w:r>
+    </w:p>
+    <w:p>
+      <w:pPr>
+        <w:autoSpaceDE w:val="0"/>
+        <w:autoSpaceDN w:val="0"/>
+        <w:adjustRightInd w:val="0"/>
+        <w:spacing w:after="0" w:line="240" w:lineRule="auto"/>
+        <w:rPr>
+          <w:rFonts w:ascii="Consolas" w:hAnsi="Consolas" w:cs="Consolas"/>
+          <w:b/>
+          <w:color w:val="000000"/>
+          <w:sz w:val="20"/>
+          <w:szCs w:val="20"/>
+        </w:rPr>
+      </w:pPr>
+      <w:proofErr w:type="spellStart"/>
+      <w:proofErr w:type="gramStart"/>
+      <w:r>
+        <w:rPr>
+          <w:rFonts w:ascii="Consolas" w:hAnsi="Consolas" w:cs="Consolas"/>
+          <w:b/>
+          <w:color w:val="000000"/>
+          <w:sz w:val="20"/>
+          <w:szCs w:val="20"/>
+        </w:rPr>
+        <w:t>db.restaurants</w:t>
+      </w:r>
+      <w:proofErr w:type="gramEnd"/>
+      <w:r>
+        <w:rPr>
+          <w:rFonts w:ascii="Consolas" w:hAnsi="Consolas" w:cs="Consolas"/>
+          <w:b/>
+          <w:color w:val="000000"/>
+          <w:sz w:val="20"/>
+          <w:szCs w:val="20"/>
+        </w:rPr>
+        <w:t>.find</w:t>
+      </w:r>
+      <w:proofErr w:type="spellEnd"/>
+      <w:r>
+        <w:rPr>
+          <w:rFonts w:ascii="Consolas" w:hAnsi="Consolas" w:cs="Consolas"/>
+          <w:b/>
+          <w:color w:val="000000"/>
+          <w:sz w:val="20"/>
+          <w:szCs w:val="20"/>
+        </w:rPr>
+        <w:t xml:space="preserve">({ borough: "Staten Island", cuisine: "American" }) –uses index </w:t>
+      </w:r>
+    </w:p>
+    <w:p>
+      <w:pPr>
+        <w:autoSpaceDE w:val="0"/>
+        <w:autoSpaceDN w:val="0"/>
+        <w:adjustRightInd w:val="0"/>
+        <w:spacing w:after="0" w:line="240" w:lineRule="auto"/>
+        <w:rPr>
+          <w:rFonts w:ascii="Consolas" w:hAnsi="Consolas" w:cs="Consolas"/>
+          <w:b/>
+          <w:color w:val="000000"/>
+          <w:sz w:val="18"/>
+          <w:szCs w:val="18"/>
+        </w:rPr>
+      </w:pPr>
+      <w:proofErr w:type="spellStart"/>
+      <w:proofErr w:type="gramStart"/>
+      <w:r>
+        <w:rPr>
+          <w:rFonts w:ascii="Consolas" w:hAnsi="Consolas" w:cs="Consolas"/>
+          <w:b/>
+          <w:color w:val="000000"/>
+          <w:sz w:val="18"/>
+          <w:szCs w:val="18"/>
+        </w:rPr>
+        <w:t>db.restaurants</w:t>
+      </w:r>
+      <w:proofErr w:type="gramEnd"/>
+      <w:r>
+        <w:rPr>
+          <w:rFonts w:ascii="Consolas" w:hAnsi="Consolas" w:cs="Consolas"/>
+          <w:b/>
+          <w:color w:val="000000"/>
+          <w:sz w:val="18"/>
+          <w:szCs w:val="18"/>
+        </w:rPr>
+        <w:t>.find</w:t>
+      </w:r>
+      <w:proofErr w:type="spellEnd"/>
+      <w:r>
+        <w:rPr>
+          <w:rFonts w:ascii="Consolas" w:hAnsi="Consolas" w:cs="Consolas"/>
+          <w:b/>
+          <w:color w:val="000000"/>
+          <w:sz w:val="18"/>
+          <w:szCs w:val="18"/>
+        </w:rPr>
+        <w:t xml:space="preserve">({ borough: "Staten Island", name: "Bagel Land" }) –does not use index </w:t>
+      </w:r>
+    </w:p>
+    <w:p>
+      <w:pPr>
+        <w:spacing w:after="0"/>
+        <w:rPr>
+          <w:rFonts w:ascii="Consolas" w:hAnsi="Consolas" w:cs="Consolas"/>
+          <w:b/>
+          <w:color w:val="000000"/>
+          <w:sz w:val="20"/>
+          <w:szCs w:val="20"/>
+        </w:rPr>
+      </w:pPr>
+      <w:proofErr w:type="spellStart"/>
+      <w:proofErr w:type="gramStart"/>
+      <w:r>
+        <w:rPr>
+          <w:rFonts w:ascii="Consolas" w:hAnsi="Consolas" w:cs="Consolas"/>
+          <w:b/>
+          <w:color w:val="000000"/>
+          <w:sz w:val="20"/>
+          <w:szCs w:val="20"/>
+        </w:rPr>
+        <w:t>db.restaurants</w:t>
+      </w:r>
+      <w:proofErr w:type="gramEnd"/>
+      <w:r>
+        <w:rPr>
+          <w:rFonts w:ascii="Consolas" w:hAnsi="Consolas" w:cs="Consolas"/>
+          <w:b/>
+          <w:color w:val="000000"/>
+          <w:sz w:val="20"/>
+          <w:szCs w:val="20"/>
+        </w:rPr>
+        <w:t>.find</w:t>
+      </w:r>
+      <w:proofErr w:type="spellEnd"/>
+      <w:r>
+        <w:rPr>
+          <w:rFonts w:ascii="Consolas" w:hAnsi="Consolas" w:cs="Consolas"/>
+          <w:b/>
+          <w:color w:val="000000"/>
+          <w:sz w:val="20"/>
+          <w:szCs w:val="20"/>
+        </w:rPr>
+        <w:t>({ borough: "Queens", cuisine: "Pizza" }) –does not use index</w:t>
+      </w:r>
+    </w:p>
+    <w:p>
+      <w:pPr>
+        <w:spacing w:after="0"/>
+        <w:rPr>
+          <w:b/>
+        </w:rPr>
+      </w:pPr>
+    </w:p>
+    <w:p>
+      <w:pPr>
+        <w:spacing w:after="0"/>
+        <w:rPr>
+          <w:b/>
+        </w:rPr>
+      </w:pPr>
+      <w:r>
+        <w:rPr>
+          <w:b/>
+        </w:rPr>
+        <w:t>Creating index:</w:t>
+      </w:r>
+    </w:p>
+    <w:p>
+      <w:pPr>
+        <w:spacing w:after="0"/>
+        <w:rPr>
+          <w:b/>
+        </w:rPr>
+      </w:pPr>
+      <w:r>
+        <w:rPr>
+          <w:b/>
+        </w:rPr>
+        <w:t>&gt;</w:t>
+      </w:r>
+      <w:proofErr w:type="spellStart"/>
+      <w:proofErr w:type="gramStart"/>
+      <w:r>
+        <w:rPr>
+          <w:b/>
+        </w:rPr>
+        <w:t>db.restaurants</w:t>
+      </w:r>
+      <w:proofErr w:type="gramEnd"/>
+      <w:r>
+        <w:rPr>
+          <w:b/>
+        </w:rPr>
+        <w:t>.createIndex</w:t>
+      </w:r>
+      <w:proofErr w:type="spellEnd"/>
+      <w:r>
+        <w:rPr>
+          <w:b/>
+        </w:rPr>
+        <w:t xml:space="preserve">({cuisine:1}, { </w:t>
+      </w:r>
+      <w:proofErr w:type="spellStart"/>
+      <w:r>
+        <w:rPr>
+          <w:b/>
+        </w:rPr>
+        <w:t>partialFilterExpression</w:t>
+      </w:r>
+      <w:proofErr w:type="spellEnd"/>
+      <w:r>
+        <w:rPr>
+          <w:b/>
+        </w:rPr>
+        <w:t>: {borough: {$eq: "Staten Island"}}})</w:t>
+      </w:r>
+    </w:p>
+    <w:p>
+      <w:pPr>
+        <w:spacing w:after="0"/>
+        <w:rPr>
+          <w:b/>
+        </w:rPr>
+      </w:pPr>
+      <w:r>
+        <w:rPr>
+          <w:b/>
+        </w:rPr>
+        <w:drawing>
+          <wp:inline distT="0" distB="0" distL="0" distR="0" wp14:anchorId="4BDB5861" wp14:editId="3FD9A63C">
+            <wp:extent cx="6152515" cy="3796030"/>
+            <wp:effectExtent l="0" t="0" r="635" b="0"/>
+            <wp:docPr id="12" name="Picture 12"/>
+            <wp:cNvGraphicFramePr>
+              <a:graphicFrameLocks xmlns:a="http://schemas.openxmlformats.org/drawingml/2006/main" noChangeAspect="1"/>
+            </wp:cNvGraphicFramePr>
+            <a:graphic xmlns:a="http://schemas.openxmlformats.org/drawingml/2006/main">
+              <a:graphicData uri="http://schemas.openxmlformats.org/drawingml/2006/picture">
+                <pic:pic xmlns:pic="http://schemas.openxmlformats.org/drawingml/2006/picture">
+                  <pic:nvPicPr>
+                    <pic:cNvPr id="1" name=""/>
+                    <pic:cNvPicPr/>
+                  </pic:nvPicPr>
+                  <pic:blipFill>
+                    <a:blip r:embed="rId15"/>
+                    <a:stretch>
+                      <a:fillRect/>
+                    </a:stretch>
+                  </pic:blipFill>
+                  <pic:spPr>
+                    <a:xfrm>
+                      <a:off x="0" y="0"/>
+                      <a:ext cx="6152515" cy="3796030"/>
+                    </a:xfrm>
+                    <a:prstGeom prst="rect">
+                      <a:avLst/>
+                    </a:prstGeom>
+                  </pic:spPr>
+                </pic:pic>
+              </a:graphicData>
+            </a:graphic>
+          </wp:inline>
+        </w:drawing>
+      </w:r>
+    </w:p>
+    <w:p>
+      <w:pPr>
+        <w:spacing w:after="0"/>
+        <w:rPr>
+          <w:b/>
+        </w:rPr>
+      </w:pPr>
+    </w:p>
+    <w:p>
+      <w:pPr>
+        <w:spacing w:after="0"/>
+        <w:rPr>
+          <w:b/>
+        </w:rPr>
+      </w:pPr>
+    </w:p>
+    <w:p>
+      <w:pPr>
+        <w:spacing w:after="0"/>
+        <w:rPr>
+          <w:b/>
+        </w:rPr>
+      </w:pPr>
+    </w:p>
+    <w:p>
+      <w:pPr>
+        <w:spacing w:after="0"/>
+        <w:rPr>
+          <w:b/>
+        </w:rPr>
+      </w:pPr>
+    </w:p>
+    <w:p>
+      <w:pPr>
+        <w:spacing w:after="0"/>
+        <w:rPr>
+          <w:b/>
+        </w:rPr>
+      </w:pPr>
+    </w:p>
+    <w:p>
+      <w:pPr>
+        <w:spacing w:after="0"/>
+        <w:rPr>
+          <w:b/>
+        </w:rPr>
+      </w:pPr>
+    </w:p>
+    <w:p>
+      <w:pPr>
+        <w:spacing w:after="0"/>
+        <w:rPr>
+          <w:b/>
+        </w:rPr>
+      </w:pPr>
+    </w:p>
+    <w:p>
+      <w:pPr>
+        <w:spacing w:after="0"/>
+        <w:rPr>
+          <w:b/>
+        </w:rPr>
+      </w:pPr>
+    </w:p>
+    <w:p>
+      <w:pPr>
+        <w:spacing w:after="0"/>
+        <w:rPr>
+          <w:b/>
+        </w:rPr>
+      </w:pPr>
+    </w:p>
+    <w:p>
+      <w:pPr>
+        <w:spacing w:after="0"/>
+        <w:rPr>
+          <w:b/>
+        </w:rPr>
+      </w:pPr>
+    </w:p>
+    <w:p>
+      <w:pPr>
+        <w:spacing w:after="0"/>
+        <w:rPr>
+          <w:b/>
+        </w:rPr>
+      </w:pPr>
+    </w:p>
+    <w:p>
+      <w:pPr>
+        <w:spacing w:after="0"/>
+        <w:rPr>
+          <w:b/>
+        </w:rPr>
+      </w:pPr>
+    </w:p>
+    <w:p>
+      <w:pPr>
+        <w:spacing w:after="0"/>
+        <w:rPr>
+          <w:b/>
+        </w:rPr>
+      </w:pPr>
+    </w:p>
+    <w:p>
+      <w:pPr>
+        <w:spacing w:after="0"/>
+        <w:rPr>
+          <w:b/>
+        </w:rPr>
+      </w:pPr>
+    </w:p>
+    <w:p>
+      <w:pPr>
+        <w:spacing w:after="0"/>
+        <w:rPr>
+          <w:b/>
+        </w:rPr>
+      </w:pPr>
+    </w:p>
+    <w:p>
+      <w:pPr>
+        <w:spacing w:after="0"/>
+        <w:rPr>
+          <w:b/>
+        </w:rPr>
+      </w:pPr>
+    </w:p>
+    <w:p>
+      <w:pPr>
+        <w:spacing w:after="0"/>
+        <w:rPr>
+          <w:b/>
+        </w:rPr>
+      </w:pPr>
+    </w:p>
+    <w:p>
+      <w:pPr>
+        <w:spacing w:after="0"/>
+        <w:rPr>
+          <w:rFonts w:ascii="Consolas" w:hAnsi="Consolas" w:cs="Consolas"/>
+          <w:b/>
+          <w:color w:val="000000"/>
+          <w:sz w:val="20"/>
+          <w:szCs w:val="20"/>
+        </w:rPr>
+      </w:pPr>
+      <w:r>
+        <w:rPr>
+          <w:b/>
+        </w:rPr>
+        <w:lastRenderedPageBreak/>
+        <w:t>Query:</w:t>
+      </w:r>
+      <w:r>
+        <w:rPr>
+          <w:b/>
+        </w:rPr>
+        <w:br/>
+        <w:t>&gt;</w:t>
+      </w:r>
+      <w:r>
+        <w:rPr>
+          <w:rFonts w:ascii="Consolas" w:hAnsi="Consolas" w:cs="Consolas"/>
+          <w:b/>
+          <w:color w:val="000000"/>
+          <w:sz w:val="20"/>
+          <w:szCs w:val="20"/>
+        </w:rPr>
+        <w:t xml:space="preserve"> </w:t>
+      </w:r>
+      <w:proofErr w:type="spellStart"/>
+      <w:proofErr w:type="gramStart"/>
+      <w:r>
+        <w:rPr>
+          <w:rFonts w:ascii="Consolas" w:hAnsi="Consolas" w:cs="Consolas"/>
+          <w:b/>
+          <w:color w:val="000000"/>
+          <w:sz w:val="20"/>
+          <w:szCs w:val="20"/>
+        </w:rPr>
+        <w:t>db.restaurants</w:t>
+      </w:r>
+      <w:proofErr w:type="gramEnd"/>
+      <w:r>
+        <w:rPr>
+          <w:rFonts w:ascii="Consolas" w:hAnsi="Consolas" w:cs="Consolas"/>
+          <w:b/>
+          <w:color w:val="000000"/>
+          <w:sz w:val="20"/>
+          <w:szCs w:val="20"/>
+        </w:rPr>
+        <w:t>.find</w:t>
+      </w:r>
+      <w:proofErr w:type="spellEnd"/>
+      <w:r>
+        <w:rPr>
+          <w:rFonts w:ascii="Consolas" w:hAnsi="Consolas" w:cs="Consolas"/>
+          <w:b/>
+          <w:color w:val="000000"/>
+          <w:sz w:val="20"/>
+          <w:szCs w:val="20"/>
+        </w:rPr>
+        <w:t>({ borough: "Staten Island", cuisine: "American" })</w:t>
+      </w:r>
+      <w:r>
+        <w:rPr>
+          <w:b/>
+        </w:rPr>
+        <w:br/>
+      </w:r>
+      <w:r>
+        <w:rPr>
+          <w:b/>
+        </w:rPr>
+        <w:drawing>
+          <wp:inline distT="0" distB="0" distL="0" distR="0" wp14:anchorId="55F14292" wp14:editId="61BB6062">
+            <wp:extent cx="6152515" cy="7626985"/>
+            <wp:effectExtent l="0" t="0" r="635" b="0"/>
+            <wp:docPr id="15" name="Picture 15"/>
+            <wp:cNvGraphicFramePr>
+              <a:graphicFrameLocks xmlns:a="http://schemas.openxmlformats.org/drawingml/2006/main" noChangeAspect="1"/>
+            </wp:cNvGraphicFramePr>
+            <a:graphic xmlns:a="http://schemas.openxmlformats.org/drawingml/2006/main">
+              <a:graphicData uri="http://schemas.openxmlformats.org/drawingml/2006/picture">
+                <pic:pic xmlns:pic="http://schemas.openxmlformats.org/drawingml/2006/picture">
+                  <pic:nvPicPr>
+                    <pic:cNvPr id="1" name=""/>
+                    <pic:cNvPicPr/>
+                  </pic:nvPicPr>
+                  <pic:blipFill>
+                    <a:blip r:embed="rId16"/>
+                    <a:stretch>
+                      <a:fillRect/>
+                    </a:stretch>
+                  </pic:blipFill>
+                  <pic:spPr>
+                    <a:xfrm>
+                      <a:off x="0" y="0"/>
+                      <a:ext cx="6152515" cy="7626985"/>
+                    </a:xfrm>
+                    <a:prstGeom prst="rect">
+                      <a:avLst/>
+                    </a:prstGeom>
+                  </pic:spPr>
+                </pic:pic>
+              </a:graphicData>
+            </a:graphic>
+          </wp:inline>
+        </w:drawing>
+      </w:r>
+    </w:p>
+    <w:p>
+      <w:pPr>
+        <w:spacing w:after="0"/>
+        <w:rPr>
+          <w:b/>
+        </w:rPr>
+      </w:pPr>
+    </w:p>
+    <w:p>
+      <w:pPr>
+        <w:spacing w:after="0"/>
+        <w:rPr>
+          <w:b/>
+        </w:rPr>
+      </w:pPr>
+    </w:p>
+    <w:p>
+      <w:pPr>
+        <w:spacing w:after="0"/>
+        <w:rPr>
+          <w:b/>
+        </w:rPr>
+      </w:pPr>
+    </w:p>
+    <w:p>
+      <w:pPr>
+        <w:spacing w:after="0"/>
+        <w:rPr>
+          <w:rFonts w:ascii="Consolas" w:hAnsi="Consolas" w:cs="Consolas"/>
+          <w:b/>
+          <w:color w:val="000000"/>
+          <w:sz w:val="18"/>
+          <w:szCs w:val="18"/>
+        </w:rPr>
+      </w:pPr>
+      <w:r>
+        <w:rPr>
+          <w:b/>
+        </w:rPr>
+        <w:lastRenderedPageBreak/>
+        <w:t xml:space="preserve">Query: </w:t>
+      </w:r>
+      <w:r>
+        <w:rPr>
+          <w:b/>
+        </w:rPr>
+        <w:br/>
+        <w:t>&gt;</w:t>
+      </w:r>
+      <w:r>
+        <w:rPr>
+          <w:rFonts w:ascii="Consolas" w:hAnsi="Consolas" w:cs="Consolas"/>
+          <w:b/>
+          <w:color w:val="000000"/>
+          <w:sz w:val="18"/>
+          <w:szCs w:val="18"/>
+        </w:rPr>
+        <w:t xml:space="preserve"> </w:t>
+      </w:r>
+      <w:proofErr w:type="spellStart"/>
+      <w:proofErr w:type="gramStart"/>
+      <w:r>
+        <w:rPr>
+          <w:rFonts w:ascii="Consolas" w:hAnsi="Consolas" w:cs="Consolas"/>
+          <w:b/>
+          <w:color w:val="000000"/>
+          <w:sz w:val="18"/>
+          <w:szCs w:val="18"/>
+        </w:rPr>
+        <w:t>db.restaurants</w:t>
+      </w:r>
+      <w:proofErr w:type="gramEnd"/>
+      <w:r>
+        <w:rPr>
+          <w:rFonts w:ascii="Consolas" w:hAnsi="Consolas" w:cs="Consolas"/>
+          <w:b/>
+          <w:color w:val="000000"/>
+          <w:sz w:val="18"/>
+          <w:szCs w:val="18"/>
+        </w:rPr>
+        <w:t>.find</w:t>
+      </w:r>
+      <w:proofErr w:type="spellEnd"/>
+      <w:r>
+        <w:rPr>
+          <w:rFonts w:ascii="Consolas" w:hAnsi="Consolas" w:cs="Consolas"/>
+          <w:b/>
+          <w:color w:val="000000"/>
+          <w:sz w:val="18"/>
+          <w:szCs w:val="18"/>
+        </w:rPr>
+        <w:t>({ borough: "Staten Island", name: "Bagel Land"</w:t>
+      </w:r>
+      <w:r>
+        <w:rPr>
+          <w:rFonts w:ascii="Consolas" w:hAnsi="Consolas" w:cs="Consolas"/>
+          <w:b/>
+          <w:color w:val="000000"/>
+          <w:sz w:val="18"/>
+          <w:szCs w:val="18"/>
+        </w:rPr>
+        <w:t>})</w:t>
+      </w:r>
+    </w:p>
+    <w:p>
+      <w:pPr>
+        <w:spacing w:after="0"/>
+        <w:rPr>
+          <w:b/>
+        </w:rPr>
+      </w:pPr>
+      <w:r>
+        <w:rPr>
+          <w:b/>
+        </w:rPr>
+        <w:drawing>
+          <wp:inline distT="0" distB="0" distL="0" distR="0" wp14:anchorId="001B5A21" wp14:editId="1577BB0C">
+            <wp:extent cx="6152515" cy="6924040"/>
+            <wp:effectExtent l="0" t="0" r="635" b="0"/>
+            <wp:docPr id="16" name="Picture 16"/>
+            <wp:cNvGraphicFramePr>
+              <a:graphicFrameLocks xmlns:a="http://schemas.openxmlformats.org/drawingml/2006/main" noChangeAspect="1"/>
+            </wp:cNvGraphicFramePr>
+            <a:graphic xmlns:a="http://schemas.openxmlformats.org/drawingml/2006/main">
+              <a:graphicData uri="http://schemas.openxmlformats.org/drawingml/2006/picture">
+                <pic:pic xmlns:pic="http://schemas.openxmlformats.org/drawingml/2006/picture">
+                  <pic:nvPicPr>
+                    <pic:cNvPr id="1" name=""/>
+                    <pic:cNvPicPr/>
+                  </pic:nvPicPr>
+                  <pic:blipFill>
+                    <a:blip r:embed="rId17"/>
+                    <a:stretch>
+                      <a:fillRect/>
+                    </a:stretch>
+                  </pic:blipFill>
+                  <pic:spPr>
+                    <a:xfrm>
+                      <a:off x="0" y="0"/>
+                      <a:ext cx="6152515" cy="6924040"/>
+                    </a:xfrm>
+                    <a:prstGeom prst="rect">
+                      <a:avLst/>
+                    </a:prstGeom>
+                  </pic:spPr>
+                </pic:pic>
+              </a:graphicData>
+            </a:graphic>
+          </wp:inline>
+        </w:drawing>
+      </w:r>
+    </w:p>
+    <w:p>
+      <w:pPr>
+        <w:spacing w:after="0"/>
+        <w:rPr>
+          <w:b/>
+        </w:rPr>
+      </w:pPr>
+    </w:p>
+    <w:p>
+      <w:pPr>
+        <w:spacing w:after="0"/>
+        <w:rPr>
+          <w:b/>
+        </w:rPr>
+      </w:pPr>
+    </w:p>
+    <w:p>
+      <w:pPr>
+        <w:spacing w:after="0"/>
+        <w:rPr>
+          <w:b/>
+        </w:rPr>
+      </w:pPr>
+    </w:p>
+    <w:p>
+      <w:pPr>
+        <w:spacing w:after="0"/>
+        <w:rPr>
+          <w:b/>
+        </w:rPr>
+      </w:pPr>
+    </w:p>
+    <w:p>
+      <w:pPr>
+        <w:spacing w:after="0"/>
+        <w:rPr>
+          <w:b/>
+        </w:rPr>
+      </w:pPr>
+    </w:p>
+    <w:p>
+      <w:pPr>
+        <w:spacing w:after="0"/>
+        <w:rPr>
+          <w:b/>
+        </w:rPr>
+      </w:pPr>
+    </w:p>
+    <w:p>
+      <w:pPr>
+        <w:spacing w:after="0"/>
+        <w:rPr>
+          <w:b/>
+        </w:rPr>
+      </w:pPr>
+    </w:p>
+    <w:p>
+      <w:pPr>
+        <w:spacing w:after="0"/>
+        <w:rPr>
+          <w:b/>
+        </w:rPr>
+      </w:pPr>
+      <w:r>
+        <w:rPr>
+          <w:b/>
+        </w:rPr>
+        <w:lastRenderedPageBreak/>
+        <w:t>Query:</w:t>
+      </w:r>
+    </w:p>
+    <w:p>
+      <w:pPr>
+        <w:spacing w:after="0"/>
+        <w:rPr>
+          <w:rFonts w:ascii="Consolas" w:hAnsi="Consolas" w:cs="Consolas"/>
+          <w:b/>
+          <w:color w:val="000000"/>
+          <w:sz w:val="20"/>
+          <w:szCs w:val="20"/>
+        </w:rPr>
+      </w:pPr>
+      <w:r>
+        <w:rPr>
+          <w:rFonts w:ascii="Consolas" w:hAnsi="Consolas" w:cs="Consolas"/>
+          <w:b/>
+          <w:color w:val="000000"/>
+          <w:sz w:val="20"/>
+          <w:szCs w:val="20"/>
+        </w:rPr>
+        <w:t>&gt;</w:t>
+      </w:r>
+      <w:proofErr w:type="spellStart"/>
+      <w:proofErr w:type="gramStart"/>
+      <w:r>
+        <w:rPr>
+          <w:rFonts w:ascii="Consolas" w:hAnsi="Consolas" w:cs="Consolas"/>
+          <w:b/>
+          <w:color w:val="000000"/>
+          <w:sz w:val="20"/>
+          <w:szCs w:val="20"/>
+        </w:rPr>
+        <w:t>db.restaurants</w:t>
+      </w:r>
+      <w:proofErr w:type="gramEnd"/>
+      <w:r>
+        <w:rPr>
+          <w:rFonts w:ascii="Consolas" w:hAnsi="Consolas" w:cs="Consolas"/>
+          <w:b/>
+          <w:color w:val="000000"/>
+          <w:sz w:val="20"/>
+          <w:szCs w:val="20"/>
+        </w:rPr>
+        <w:t>.find</w:t>
+      </w:r>
+      <w:proofErr w:type="spellEnd"/>
+      <w:r>
+        <w:rPr>
+          <w:rFonts w:ascii="Consolas" w:hAnsi="Consolas" w:cs="Consolas"/>
+          <w:b/>
+          <w:color w:val="000000"/>
+          <w:sz w:val="20"/>
+          <w:szCs w:val="20"/>
+        </w:rPr>
+        <w:t>({ borough: "Queens", cuisine: "Pizza"</w:t>
+      </w:r>
+      <w:r>
+        <w:rPr>
+          <w:rFonts w:ascii="Consolas" w:hAnsi="Consolas" w:cs="Consolas"/>
+          <w:b/>
+          <w:color w:val="000000"/>
+          <w:sz w:val="20"/>
+          <w:szCs w:val="20"/>
+        </w:rPr>
+        <w:t>})</w:t>
+      </w:r>
+      <w:r>
+        <w:rPr>
+          <w:rFonts w:ascii="Consolas" w:hAnsi="Consolas" w:cs="Consolas"/>
+          <w:b/>
+          <w:color w:val="000000"/>
+          <w:sz w:val="20"/>
+          <w:szCs w:val="20"/>
+        </w:rPr>
+        <w:br/>
+      </w:r>
+      <w:r>
+        <w:rPr>
+          <w:b/>
+        </w:rPr>
+        <w:drawing>
+          <wp:inline distT="0" distB="0" distL="0" distR="0" wp14:anchorId="508A1C23" wp14:editId="442B529D">
+            <wp:extent cx="6152515" cy="6863715"/>
+            <wp:effectExtent l="0" t="0" r="635" b="0"/>
+            <wp:docPr id="17" name="Picture 17"/>
+            <wp:cNvGraphicFramePr>
+              <a:graphicFrameLocks xmlns:a="http://schemas.openxmlformats.org/drawingml/2006/main" noChangeAspect="1"/>
+            </wp:cNvGraphicFramePr>
+            <a:graphic xmlns:a="http://schemas.openxmlformats.org/drawingml/2006/main">
+              <a:graphicData uri="http://schemas.openxmlformats.org/drawingml/2006/picture">
+                <pic:pic xmlns:pic="http://schemas.openxmlformats.org/drawingml/2006/picture">
+                  <pic:nvPicPr>
+                    <pic:cNvPr id="1" name=""/>
+                    <pic:cNvPicPr/>
+                  </pic:nvPicPr>
+                  <pic:blipFill>
+                    <a:blip r:embed="rId18"/>
+                    <a:stretch>
+                      <a:fillRect/>
+                    </a:stretch>
+                  </pic:blipFill>
+                  <pic:spPr>
+                    <a:xfrm>
+                      <a:off x="0" y="0"/>
+                      <a:ext cx="6152515" cy="6863715"/>
+                    </a:xfrm>
+                    <a:prstGeom prst="rect">
+                      <a:avLst/>
+                    </a:prstGeom>
+                  </pic:spPr>
+                </pic:pic>
+              </a:graphicData>
+            </a:graphic>
+          </wp:inline>
+        </w:drawing>
+      </w:r>
+    </w:p>
+    <w:p>
+      <w:pPr>
+        <w:spacing w:after="0"/>
+        <w:rPr>
+          <w:b/>
+        </w:rPr>
+      </w:pPr>
+    </w:p>
+    <w:p>
+      <w:pPr>
+        <w:spacing w:after="0"/>
+        <w:rPr>
+          <w:b/>
+        </w:rPr>
+      </w:pPr>
+    </w:p>
+    <w:p>
+      <w:pPr>
+        <w:spacing w:after="0"/>
+        <w:rPr>
+          <w:b/>
+        </w:rPr>
+      </w:pPr>
+    </w:p>
+    <w:p>
+      <w:pPr>
+        <w:spacing w:after="0"/>
+        <w:rPr>
+          <w:b/>
+        </w:rPr>
+      </w:pPr>
+    </w:p>
+    <w:p>
+      <w:pPr>
+        <w:spacing w:after="0"/>
+        <w:rPr>
+          <w:b/>
+        </w:rPr>
+      </w:pPr>
+    </w:p>
+    <w:p>
+      <w:pPr>
+        <w:spacing w:after="0"/>
+        <w:rPr>
+          <w:b/>
+        </w:rPr>
+      </w:pPr>
+    </w:p>
+    <w:p>
+      <w:pPr>
+        <w:spacing w:after="0"/>
+        <w:rPr>
+          <w:b/>
+        </w:rPr>
+      </w:pPr>
+    </w:p>
+    <w:p>
+      <w:pPr>
+        <w:autoSpaceDE w:val="0"/>
+        <w:autoSpaceDN w:val="0"/>
+        <w:adjustRightInd w:val="0"/>
+        <w:spacing w:after="0" w:line="240" w:lineRule="auto"/>
+        <w:rPr>
+          <w:rFonts w:ascii="Calibri" w:hAnsi="Calibri" w:cs="Calibri"/>
+          <w:color w:val="000000"/>
+          <w:sz w:val="24"/>
+          <w:szCs w:val="24"/>
+        </w:rPr>
+      </w:pPr>
+    </w:p>
+    <w:p>
+      <w:pPr>
+        <w:autoSpaceDE w:val="0"/>
+        <w:autoSpaceDN w:val="0"/>
+        <w:adjustRightInd w:val="0"/>
+        <w:spacing w:after="0" w:line="240" w:lineRule="auto"/>
+        <w:rPr>
+          <w:rFonts w:ascii="Calibri" w:hAnsi="Calibri" w:cs="Calibri"/>
+          <w:color w:val="000000"/>
+        </w:rPr>
+      </w:pPr>
+      <w:r>
+        <w:rPr>
+          <w:rFonts w:ascii="Calibri" w:hAnsi="Calibri" w:cs="Calibri"/>
+          <w:color w:val="000000"/>
+        </w:rPr>
+        <w:t xml:space="preserve">5 </w:t>
+      </w:r>
+      <w:r>
+        <w:rPr>
+          <w:rFonts w:ascii="Calibri" w:hAnsi="Calibri" w:cs="Calibri"/>
+          <w:color w:val="000000"/>
+        </w:rPr>
+        <w:t xml:space="preserve">Create an index to make query from task 3.4 </w:t>
+      </w:r>
+      <w:r>
+        <w:rPr>
+          <w:rFonts w:ascii="Calibri" w:hAnsi="Calibri" w:cs="Calibri"/>
+          <w:b/>
+          <w:bCs/>
+          <w:color w:val="000000"/>
+        </w:rPr>
+        <w:t xml:space="preserve">covered </w:t>
+      </w:r>
+      <w:r>
+        <w:rPr>
+          <w:rFonts w:ascii="Calibri" w:hAnsi="Calibri" w:cs="Calibri"/>
+          <w:color w:val="000000"/>
+        </w:rPr>
+        <w:t xml:space="preserve">and provide proof (from </w:t>
+      </w:r>
+      <w:proofErr w:type="gramStart"/>
+      <w:r>
+        <w:rPr>
+          <w:rFonts w:ascii="Consolas" w:hAnsi="Consolas" w:cs="Consolas"/>
+          <w:color w:val="000000"/>
+        </w:rPr>
+        <w:t>explain(</w:t>
+      </w:r>
+      <w:proofErr w:type="gramEnd"/>
+      <w:r>
+        <w:rPr>
+          <w:rFonts w:ascii="Consolas" w:hAnsi="Consolas" w:cs="Consolas"/>
+          <w:color w:val="000000"/>
+        </w:rPr>
+        <w:t xml:space="preserve">) </w:t>
+      </w:r>
+      <w:r>
+        <w:rPr>
+          <w:rFonts w:ascii="Calibri" w:hAnsi="Calibri" w:cs="Calibri"/>
+          <w:color w:val="000000"/>
+        </w:rPr>
+        <w:t xml:space="preserve">or Compass UI) that it is indeed covered </w:t>
+      </w:r>
+    </w:p>
+    <w:p>
+      <w:pPr>
+        <w:pStyle w:val="Default"/>
+        <w:rPr>
+          <w:i/>
+        </w:rPr>
+      </w:pPr>
+      <w:r>
+        <w:rPr>
+          <w:i/>
+        </w:rPr>
+        <w:t>(</w:t>
+      </w:r>
+      <w:r>
+        <w:rPr>
+          <w:i/>
+        </w:rPr>
+        <w:t xml:space="preserve">What are the names of the restaurants which have a grade at index 8 with </w:t>
+      </w:r>
+      <w:proofErr w:type="spellStart"/>
+      <w:r>
+        <w:rPr>
+          <w:i/>
+        </w:rPr>
+        <w:t>score less</w:t>
+      </w:r>
+      <w:proofErr w:type="spellEnd"/>
+      <w:r>
+        <w:rPr>
+          <w:i/>
+        </w:rPr>
+        <w:t xml:space="preserve"> </w:t>
+      </w:r>
+      <w:proofErr w:type="spellStart"/>
+      <w:r>
+        <w:rPr>
+          <w:i/>
+        </w:rPr>
+        <w:t>then</w:t>
+      </w:r>
+      <w:proofErr w:type="spellEnd"/>
+      <w:r>
+        <w:rPr>
+          <w:i/>
+        </w:rPr>
+        <w:t xml:space="preserve"> 7? Use projection to include only names without </w:t>
+      </w:r>
+      <w:r>
+        <w:rPr>
+          <w:rFonts w:ascii="Consolas" w:hAnsi="Consolas" w:cs="Consolas"/>
+          <w:i/>
+        </w:rPr>
+        <w:t>_id</w:t>
+      </w:r>
+      <w:proofErr w:type="gramStart"/>
+      <w:r>
+        <w:rPr>
+          <w:i/>
+        </w:rPr>
+        <w:t xml:space="preserve">. </w:t>
+      </w:r>
+      <w:r>
+        <w:rPr>
+          <w:i/>
+        </w:rPr>
+        <w:t>)</w:t>
+      </w:r>
+      <w:proofErr w:type="gramEnd"/>
+    </w:p>
+    <w:p>
+      <w:pPr>
+        <w:pStyle w:val="Default"/>
+      </w:pPr>
+      <w:r>
+        <w:rPr>
+          <w:b/>
+        </w:rPr>
+        <w:t>Create index:</w:t>
+      </w:r>
+      <w:r>
+        <w:br/>
+        <w:t>&gt;</w:t>
+      </w:r>
+      <w:r>
+        <w:t xml:space="preserve"> </w:t>
+      </w:r>
+      <w:proofErr w:type="spellStart"/>
+      <w:proofErr w:type="gramStart"/>
+      <w:r>
+        <w:t>db.restaurants</w:t>
+      </w:r>
+      <w:proofErr w:type="gramEnd"/>
+      <w:r>
+        <w:t>.createIndex</w:t>
+      </w:r>
+      <w:proofErr w:type="spellEnd"/>
+      <w:r>
+        <w:t>({"grades.8.score": 1}, {sparse: true})</w:t>
+      </w:r>
+    </w:p>
+    <w:p>
+      <w:pPr>
+        <w:pStyle w:val="Default"/>
+      </w:pPr>
+      <w:r>
+        <w:rPr>
+          <w:b/>
+        </w:rPr>
+        <w:t>Query:</w:t>
+      </w:r>
+      <w:r>
+        <w:br/>
+        <w:t>&gt;</w:t>
+      </w:r>
+      <w:r>
+        <w:t xml:space="preserve"> </w:t>
+      </w:r>
+      <w:proofErr w:type="spellStart"/>
+      <w:proofErr w:type="gramStart"/>
+      <w:r>
+        <w:t>db.restaurants</w:t>
+      </w:r>
+      <w:proofErr w:type="gramEnd"/>
+      <w:r>
+        <w:t>.find</w:t>
+      </w:r>
+      <w:proofErr w:type="spellEnd"/>
+      <w:r>
+        <w:t>({"grades.8.score": {$lt:7}}, {_id:0, name:1}).explain()</w:t>
+      </w:r>
+    </w:p>
+    <w:p>
+      <w:pPr>
+        <w:pStyle w:val="Default"/>
+        <w:rPr>
+          <w:i/>
+        </w:rPr>
+      </w:pPr>
+      <w:r>
+        <w:rPr>
+          <w:i/>
+        </w:rPr>
+        <w:drawing>
+          <wp:inline distT="0" distB="0" distL="0" distR="0" wp14:anchorId="26F8FDAD" wp14:editId="12EF1003">
+            <wp:extent cx="6152515" cy="6933565"/>
+            <wp:effectExtent l="0" t="0" r="635" b="635"/>
+            <wp:docPr id="18" name="Picture 18"/>
+            <wp:cNvGraphicFramePr>
+              <a:graphicFrameLocks xmlns:a="http://schemas.openxmlformats.org/drawingml/2006/main" noChangeAspect="1"/>
+            </wp:cNvGraphicFramePr>
+            <a:graphic xmlns:a="http://schemas.openxmlformats.org/drawingml/2006/main">
+              <a:graphicData uri="http://schemas.openxmlformats.org/drawingml/2006/picture">
+                <pic:pic xmlns:pic="http://schemas.openxmlformats.org/drawingml/2006/picture">
+                  <pic:nvPicPr>
+                    <pic:cNvPr id="1" name=""/>
+                    <pic:cNvPicPr/>
+                  </pic:nvPicPr>
+                  <pic:blipFill>
+                    <a:blip r:embed="rId19"/>
+                    <a:stretch>
+                      <a:fillRect/>
+                    </a:stretch>
+                  </pic:blipFill>
+                  <pic:spPr>
+                    <a:xfrm>
+                      <a:off x="0" y="0"/>
+                      <a:ext cx="6152515" cy="6933565"/>
+                    </a:xfrm>
+                    <a:prstGeom prst="rect">
+                      <a:avLst/>
+                    </a:prstGeom>
+                  </pic:spPr>
+                </pic:pic>
+              </a:graphicData>
+            </a:graphic>
+          </wp:inline>
+        </w:drawing>
+      </w:r>
+      <w:bookmarkStart w:id="0" w:name="_GoBack"/>
+      <w:bookmarkEnd w:id="0"/>
     </w:p>
     <w:sectPr>
       <w:pgSz w:w="12240" w:h="15840"/>

</xml_diff>